<commit_message>
hoan thành phân tích
</commit_message>
<xml_diff>
--- a/PT_Phieu/PHIẾU TRƯNG CẦU Ý KIẾN NGƯỜI ĐI LÀM (chot).docx
+++ b/PT_Phieu/PHIẾU TRƯNG CẦU Ý KIẾN NGƯỜI ĐI LÀM (chot).docx
@@ -8169,7 +8169,18 @@
           <w:sz w:val="24"/>
           <w:szCs w:val="24"/>
         </w:rPr>
-        <w:t xml:space="preserve"> Q4_act1-11</w:t>
+        <w:t xml:space="preserve"> </w:t>
+      </w:r>
+      <w:r>
+        <w:rPr>
+          <w:rFonts w:ascii="Times New Roman" w:hAnsi="Times New Roman" w:cs="Times New Roman"/>
+          <w:i/>
+          <w:color w:val="000000"/>
+          <w:sz w:val="24"/>
+          <w:szCs w:val="24"/>
+          <w:highlight w:val="yellow"/>
+        </w:rPr>
+        <w:t>Q4_act1-11</w:t>
       </w:r>
     </w:p>
     <w:tbl>

</xml_diff>